<commit_message>
Add pdf e imagem por IA
</commit_message>
<xml_diff>
--- a/DocumentationDoc.docx
+++ b/DocumentationDoc.docx
@@ -24,18 +24,134 @@
         <w:pStyle w:val="Ttulo1"/>
       </w:pPr>
       <w:r>
-        <w:t>S</w:t>
-      </w:r>
-      <w:r>
-        <w:t>nake Game</w:t>
+        <w:t>Snake Game</w:t>
       </w:r>
     </w:p>
     <w:p>
       <w:pPr>
         <w:pStyle w:val="FirstParagraph"/>
-      </w:pPr>
-      <w:r>
-        <w:t>Jogo da cobrinha desenvolvido em Python com a biblioteca Pygame. O projeto combina código gerado por IA com ajustes manuais para melhorar lógica, interface e jogabilidade.</w:t>
+        <w:rPr>
+          <w:u w:val="single"/>
+        </w:rPr>
+      </w:pPr>
+      <w:r>
+        <w:t xml:space="preserve">Jogo da cobrinha desenvolvido em Python com a biblioteca Pygame. O projeto combina código gerado por IA com ajustes manuais para melhorar </w:t>
+      </w:r>
+      <w:proofErr w:type="spellStart"/>
+      <w:r>
+        <w:t>lógica</w:t>
+      </w:r>
+      <w:proofErr w:type="spellEnd"/>
+      <w:r>
+        <w:t xml:space="preserve">, interface e </w:t>
+      </w:r>
+      <w:proofErr w:type="spellStart"/>
+      <w:r>
+        <w:t>jogabilidade</w:t>
+      </w:r>
+      <w:proofErr w:type="spellEnd"/>
+      <w:r>
+        <w:t>.</w:t>
+      </w:r>
+    </w:p>
+    <w:p>
+      <w:pPr>
+        <w:pStyle w:val="Corpodetexto"/>
+        <w:jc w:val="center"/>
+      </w:pPr>
+      <w:r>
+        <w:rPr>
+          <w:noProof/>
+        </w:rPr>
+        <w:drawing>
+          <wp:inline distT="0" distB="0" distL="0" distR="0" wp14:anchorId="0B76389A" wp14:editId="493B5710">
+            <wp:extent cx="2933991" cy="1955883"/>
+            <wp:effectExtent l="0" t="0" r="0" b="0"/>
+            <wp:docPr id="92920765" name="Imagem 1"/>
+            <wp:cNvGraphicFramePr>
+              <a:graphicFrameLocks xmlns:a="http://schemas.openxmlformats.org/drawingml/2006/main" noChangeAspect="1"/>
+            </wp:cNvGraphicFramePr>
+            <a:graphic xmlns:a="http://schemas.openxmlformats.org/drawingml/2006/main">
+              <a:graphicData uri="http://schemas.openxmlformats.org/drawingml/2006/picture">
+                <pic:pic xmlns:pic="http://schemas.openxmlformats.org/drawingml/2006/picture">
+                  <pic:nvPicPr>
+                    <pic:cNvPr id="0" name="Picture 11"/>
+                    <pic:cNvPicPr>
+                      <a:picLocks noChangeAspect="1" noChangeArrowheads="1"/>
+                    </pic:cNvPicPr>
+                  </pic:nvPicPr>
+                  <pic:blipFill>
+                    <a:blip r:embed="rId5">
+                      <a:extLst>
+                        <a:ext uri="{28A0092B-C50C-407E-A947-70E740481C1C}">
+                          <a14:useLocalDpi xmlns:a14="http://schemas.microsoft.com/office/drawing/2010/main" val="0"/>
+                        </a:ext>
+                      </a:extLst>
+                    </a:blip>
+                    <a:srcRect/>
+                    <a:stretch>
+                      <a:fillRect/>
+                    </a:stretch>
+                  </pic:blipFill>
+                  <pic:spPr bwMode="auto">
+                    <a:xfrm>
+                      <a:off x="0" y="0"/>
+                      <a:ext cx="2958086" cy="1971946"/>
+                    </a:xfrm>
+                    <a:prstGeom prst="rect">
+                      <a:avLst/>
+                    </a:prstGeom>
+                    <a:noFill/>
+                    <a:ln>
+                      <a:noFill/>
+                    </a:ln>
+                  </pic:spPr>
+                </pic:pic>
+              </a:graphicData>
+            </a:graphic>
+          </wp:inline>
+        </w:drawing>
+      </w:r>
+    </w:p>
+    <w:p>
+      <w:pPr>
+        <w:pStyle w:val="Corpodetexto"/>
+        <w:rPr>
+          <w:sz w:val="16"/>
+          <w:szCs w:val="16"/>
+        </w:rPr>
+      </w:pPr>
+      <w:proofErr w:type="spellStart"/>
+      <w:r>
+        <w:rPr>
+          <w:sz w:val="16"/>
+          <w:szCs w:val="16"/>
+        </w:rPr>
+        <w:t>Imagem</w:t>
+      </w:r>
+      <w:proofErr w:type="spellEnd"/>
+      <w:r>
+        <w:rPr>
+          <w:sz w:val="16"/>
+          <w:szCs w:val="16"/>
+        </w:rPr>
+        <w:t xml:space="preserve"> </w:t>
+      </w:r>
+      <w:proofErr w:type="spellStart"/>
+      <w:r>
+        <w:rPr>
+          <w:sz w:val="16"/>
+          <w:szCs w:val="16"/>
+        </w:rPr>
+        <w:t>gerada</w:t>
+      </w:r>
+      <w:proofErr w:type="spellEnd"/>
+      <w:r>
+        <w:rPr>
+          <w:sz w:val="16"/>
+          <w:szCs w:val="16"/>
+        </w:rPr>
+        <w:t xml:space="preserve"> via GPT 4.1</w:t>
       </w:r>
     </w:p>
     <w:p>
@@ -163,6 +279,7 @@
     </w:p>
     <w:p>
       <w:r>
+        <w:lastRenderedPageBreak/>
         <w:pict w14:anchorId="264772D1">
           <v:rect id="_x0000_i1028" style="width:0;height:1.5pt" o:hralign="center" o:hrstd="t" o:hr="t"/>
         </w:pict>
@@ -253,7 +370,6 @@
         </w:numPr>
       </w:pPr>
       <w:r>
-        <w:lastRenderedPageBreak/>
         <w:t>Esc: sair (se implementado no jogo)</w:t>
       </w:r>
     </w:p>
@@ -261,11 +377,16 @@
       <w:pPr>
         <w:pStyle w:val="Textoembloco"/>
       </w:pPr>
-      <w:r>
-        <w:t xml:space="preserve">Observação: WASD </w:t>
-      </w:r>
       <w:proofErr w:type="spellStart"/>
       <w:r>
+        <w:t>Observação</w:t>
+      </w:r>
+      <w:proofErr w:type="spellEnd"/>
+      <w:r>
+        <w:t xml:space="preserve">: WASD </w:t>
+      </w:r>
+      <w:proofErr w:type="spellStart"/>
+      <w:r>
         <w:t>não</w:t>
       </w:r>
       <w:proofErr w:type="spellEnd"/>
@@ -286,7 +407,15 @@
       </w:r>
       <w:proofErr w:type="spellEnd"/>
       <w:r>
-        <w:t xml:space="preserve"> setas.</w:t>
+        <w:t xml:space="preserve"> </w:t>
+      </w:r>
+      <w:proofErr w:type="spellStart"/>
+      <w:r>
+        <w:t>setas</w:t>
+      </w:r>
+      <w:proofErr w:type="spellEnd"/>
+      <w:r>
+        <w:t>.</w:t>
       </w:r>
     </w:p>
     <w:p>
@@ -327,10 +456,7 @@
         <w:t>Problema:</w:t>
       </w:r>
       <w:r>
-        <w:t xml:space="preserve"> </w:t>
-      </w:r>
-      <w:r>
-        <w:t>impedir que a cobra se mova imediatamente para a direção oposta (o que causaria colisão instantânea).</w:t>
+        <w:t xml:space="preserve"> impedir que a cobra se mova imediatamente para a direção oposta (o que causaria colisão instantânea).</w:t>
       </w:r>
     </w:p>
     <w:p>
@@ -576,10 +702,7 @@
         <w:t>Problema:</w:t>
       </w:r>
       <w:r>
-        <w:t xml:space="preserve"> </w:t>
-      </w:r>
-      <w:r>
-        <w:t>evitar que as maçãs apareçam em cima do corpo da cobra.</w:t>
+        <w:t xml:space="preserve"> evitar que as maçãs apareçam em cima do corpo da cobra.</w:t>
       </w:r>
     </w:p>
     <w:p>
@@ -904,6 +1027,7 @@
     </w:p>
     <w:p>
       <w:r>
+        <w:lastRenderedPageBreak/>
         <w:pict w14:anchorId="264772D4">
           <v:rect id="_x0000_i1031" style="width:0;height:1.5pt" o:hralign="center" o:hrstd="t" o:hr="t"/>
         </w:pict>
@@ -984,7 +1108,6 @@
       <w:bookmarkStart w:id="11" w:name="conclusão"/>
       <w:bookmarkEnd w:id="10"/>
       <w:r>
-        <w:lastRenderedPageBreak/>
         <w:t>Conclusão</w:t>
       </w:r>
     </w:p>
@@ -999,7 +1122,7 @@
     <w:p>
       <w:r>
         <w:pict w14:anchorId="264772D8">
-          <v:rect id="_x0000_i1035" style="width:0;height:1.5pt" o:hralign="center" o:hrstd="t" o:hr="t"/>
+          <v:rect id="_x0000_i1033" style="width:0;height:1.5pt" o:hralign="center" o:hrstd="t" o:hr="t"/>
         </w:pict>
       </w:r>
     </w:p>
@@ -1106,11 +1229,6 @@
       </w:r>
     </w:p>
     <w:p>
-      <w:r>
-        <w:pict w14:anchorId="264772D9">
-          <v:rect id="_x0000_i1036" style="width:0;height:1.5pt" o:hralign="center" o:hrstd="t" o:hr="t"/>
-        </w:pict>
-      </w:r>
       <w:bookmarkStart w:id="13" w:name="licença"/>
       <w:bookmarkEnd w:id="12"/>
     </w:p>
@@ -1915,6 +2033,7 @@
   <w:style w:type="character" w:default="1" w:styleId="Fontepargpadro">
     <w:name w:val="Default Paragraph Font"/>
     <w:uiPriority w:val="1"/>
+    <w:semiHidden/>
     <w:unhideWhenUsed/>
   </w:style>
   <w:style w:type="table" w:default="1" w:styleId="Tabelanormal">

</xml_diff>